<commit_message>
add plots to csp
</commit_message>
<xml_diff>
--- a/it/Звіт.docx
+++ b/it/Звіт.docx
@@ -2317,7 +2317,7 @@
           <w:szCs w:val="24"/>
           <w:lang w:val="en-US"/>
         </w:rPr>
-        <w:t>Порівняння швикодії алгоритмів:</w:t>
+        <w:t>Порівняння швикодії алгоритмів пошуку із стартової позиції:</w:t>
       </w:r>
     </w:p>
     <w:p>
@@ -2465,16 +2465,7 @@
           <w:szCs w:val="24"/>
           <w:lang w:val="en-US"/>
         </w:rPr>
-        <w:t xml:space="preserve">1. </w:t>
-      </w:r>
-      <w:r>
-        <w:rPr>
-          <w:rFonts w:ascii="Times New Roman" w:hAnsi="Times New Roman"/>
-          <w:sz w:val="24"/>
-          <w:szCs w:val="24"/>
-          <w:lang w:val="en-US"/>
-        </w:rPr>
-        <w:t>req_cnt = 60, teacher_cnt = 6, groups_cnt = 4</w:t>
+        <w:t>1. req_cnt = 60, teacher_cnt = 6, groups_cnt = 4, days_cnt = 5</w:t>
       </w:r>
     </w:p>
     <w:p>
@@ -2592,8 +2583,19 @@
           <w:szCs w:val="24"/>
           <w:lang w:val="en-US"/>
         </w:rPr>
-        <w:t>2. req_cnt = 44, teacher_cnt = 6, groups_cnt = 4</w:t>
-      </w:r>
+        <w:t xml:space="preserve">2. req_cnt = 44, </w:t>
+      </w:r>
+      <w:bookmarkStart w:id="2" w:name="__DdeLink__181_2731908770"/>
+      <w:r>
+        <w:rPr>
+          <w:rFonts w:ascii="Times New Roman" w:hAnsi="Times New Roman"/>
+          <w:sz w:val="24"/>
+          <w:szCs w:val="24"/>
+          <w:lang w:val="en-US"/>
+        </w:rPr>
+        <w:t>teacher_cnt = 6, groups_cnt = 4, days_cnt = 5</w:t>
+      </w:r>
+      <w:bookmarkEnd w:id="2"/>
     </w:p>
     <w:p>
       <w:pPr>
@@ -2710,7 +2712,7 @@
           <w:szCs w:val="24"/>
           <w:lang w:val="en-US"/>
         </w:rPr>
-        <w:t>3. req_cnt = 16, teacher_cnt = 6, groups_cnt = 4</w:t>
+        <w:t>3. req_cnt = 16, teacher_cnt = 6, groups_cnt = 4, days_cnt = 5</w:t>
       </w:r>
     </w:p>
     <w:p>
@@ -2813,8 +2815,297 @@
         <w:t>func = constraint_prop, time = 0.570ms</w:t>
       </w:r>
     </w:p>
+    <w:p>
+      <w:pPr>
+        <w:pStyle w:val="Normal"/>
+        <w:spacing w:before="0" w:after="0"/>
+        <w:ind w:firstLine="567"/>
+        <w:jc w:val="both"/>
+        <w:rPr>
+          <w:rFonts w:ascii="Times New Roman" w:hAnsi="Times New Roman"/>
+          <w:sz w:val="24"/>
+          <w:szCs w:val="24"/>
+          <w:lang w:val="en-US"/>
+        </w:rPr>
+      </w:pPr>
+      <w:r>
+        <w:rPr>
+          <w:rFonts w:ascii="Times New Roman" w:hAnsi="Times New Roman"/>
+          <w:sz w:val="24"/>
+          <w:szCs w:val="24"/>
+          <w:lang w:val="en-US"/>
+        </w:rPr>
+      </w:r>
+    </w:p>
+    <w:p>
+      <w:pPr>
+        <w:pStyle w:val="Normal"/>
+        <w:spacing w:before="0" w:after="0"/>
+        <w:ind w:firstLine="567"/>
+        <w:jc w:val="both"/>
+        <w:rPr/>
+      </w:pPr>
+      <w:bookmarkStart w:id="3" w:name="__DdeLink__191_516394256"/>
+      <w:r>
+        <w:rPr>
+          <w:rFonts w:ascii="Times New Roman" w:hAnsi="Times New Roman"/>
+          <w:sz w:val="24"/>
+          <w:szCs w:val="24"/>
+          <w:lang w:val="en-US"/>
+        </w:rPr>
+        <w:t>days_cnt = 5</w:t>
+      </w:r>
+      <w:bookmarkEnd w:id="3"/>
+      <w:r>
+        <w:rPr>
+          <w:rFonts w:ascii="Times New Roman" w:hAnsi="Times New Roman"/>
+          <w:sz w:val="24"/>
+          <w:szCs w:val="24"/>
+          <w:lang w:val="en-US"/>
+        </w:rPr>
+        <w:t xml:space="preserve">                                                            days_cnt = 5, без lcv</w:t>
+      </w:r>
+    </w:p>
+    <w:p>
+      <w:pPr>
+        <w:pStyle w:val="Normal"/>
+        <w:spacing w:before="0" w:after="0"/>
+        <w:ind w:firstLine="567"/>
+        <w:jc w:val="both"/>
+        <w:rPr/>
+      </w:pPr>
+      <w:r>
+        <w:drawing>
+          <wp:anchor behindDoc="0" distT="0" distB="0" distL="0" distR="0" simplePos="0" locked="0" layoutInCell="1" allowOverlap="1" relativeHeight="5">
+            <wp:simplePos x="0" y="0"/>
+            <wp:positionH relativeFrom="column">
+              <wp:posOffset>82550</wp:posOffset>
+            </wp:positionH>
+            <wp:positionV relativeFrom="paragraph">
+              <wp:posOffset>135255</wp:posOffset>
+            </wp:positionV>
+            <wp:extent cx="2302510" cy="1688465"/>
+            <wp:effectExtent l="0" t="0" r="0" b="0"/>
+            <wp:wrapSquare wrapText="largest"/>
+            <wp:docPr id="4" name="Image4" descr=""/>
+            <wp:cNvGraphicFramePr>
+              <a:graphicFrameLocks xmlns:a="http://schemas.openxmlformats.org/drawingml/2006/main" noChangeAspect="1"/>
+            </wp:cNvGraphicFramePr>
+            <a:graphic xmlns:a="http://schemas.openxmlformats.org/drawingml/2006/main">
+              <a:graphicData uri="http://schemas.openxmlformats.org/drawingml/2006/picture">
+                <pic:pic xmlns:pic="http://schemas.openxmlformats.org/drawingml/2006/picture">
+                  <pic:nvPicPr>
+                    <pic:cNvPr id="4" name="Image4" descr=""/>
+                    <pic:cNvPicPr>
+                      <a:picLocks noChangeAspect="1" noChangeArrowheads="1"/>
+                    </pic:cNvPicPr>
+                  </pic:nvPicPr>
+                  <pic:blipFill>
+                    <a:blip r:embed="rId6"/>
+                    <a:stretch>
+                      <a:fillRect/>
+                    </a:stretch>
+                  </pic:blipFill>
+                  <pic:spPr bwMode="auto">
+                    <a:xfrm>
+                      <a:off x="0" y="0"/>
+                      <a:ext cx="2302510" cy="1688465"/>
+                    </a:xfrm>
+                    <a:prstGeom prst="rect">
+                      <a:avLst/>
+                    </a:prstGeom>
+                  </pic:spPr>
+                </pic:pic>
+              </a:graphicData>
+            </a:graphic>
+          </wp:anchor>
+        </w:drawing>
+        <w:drawing>
+          <wp:anchor behindDoc="0" distT="0" distB="0" distL="0" distR="0" simplePos="0" locked="0" layoutInCell="1" allowOverlap="1" relativeHeight="6">
+            <wp:simplePos x="0" y="0"/>
+            <wp:positionH relativeFrom="column">
+              <wp:posOffset>3180715</wp:posOffset>
+            </wp:positionH>
+            <wp:positionV relativeFrom="paragraph">
+              <wp:posOffset>116205</wp:posOffset>
+            </wp:positionV>
+            <wp:extent cx="2291715" cy="1718310"/>
+            <wp:effectExtent l="0" t="0" r="0" b="0"/>
+            <wp:wrapSquare wrapText="largest"/>
+            <wp:docPr id="5" name="Image5" descr=""/>
+            <wp:cNvGraphicFramePr>
+              <a:graphicFrameLocks xmlns:a="http://schemas.openxmlformats.org/drawingml/2006/main" noChangeAspect="1"/>
+            </wp:cNvGraphicFramePr>
+            <a:graphic xmlns:a="http://schemas.openxmlformats.org/drawingml/2006/main">
+              <a:graphicData uri="http://schemas.openxmlformats.org/drawingml/2006/picture">
+                <pic:pic xmlns:pic="http://schemas.openxmlformats.org/drawingml/2006/picture">
+                  <pic:nvPicPr>
+                    <pic:cNvPr id="5" name="Image5" descr=""/>
+                    <pic:cNvPicPr>
+                      <a:picLocks noChangeAspect="1" noChangeArrowheads="1"/>
+                    </pic:cNvPicPr>
+                  </pic:nvPicPr>
+                  <pic:blipFill>
+                    <a:blip r:embed="rId7"/>
+                    <a:stretch>
+                      <a:fillRect/>
+                    </a:stretch>
+                  </pic:blipFill>
+                  <pic:spPr bwMode="auto">
+                    <a:xfrm>
+                      <a:off x="0" y="0"/>
+                      <a:ext cx="2291715" cy="1718310"/>
+                    </a:xfrm>
+                    <a:prstGeom prst="rect">
+                      <a:avLst/>
+                    </a:prstGeom>
+                  </pic:spPr>
+                </pic:pic>
+              </a:graphicData>
+            </a:graphic>
+          </wp:anchor>
+        </w:drawing>
+      </w:r>
+      <w:r>
+        <w:rPr/>
+        <w:br/>
+      </w:r>
+      <w:r>
+        <w:rPr/>
+        <w:t xml:space="preserve">        </w:t>
+      </w:r>
+      <w:r>
+        <w:rPr>
+          <w:rFonts w:ascii="Times New Roman" w:hAnsi="Times New Roman"/>
+          <w:sz w:val="24"/>
+          <w:szCs w:val="24"/>
+          <w:lang w:val="en-US"/>
+        </w:rPr>
+        <w:t xml:space="preserve">days_cnt = 2                                                             </w:t>
+      </w:r>
+      <w:r>
+        <w:rPr>
+          <w:rFonts w:ascii="Times New Roman" w:hAnsi="Times New Roman"/>
+          <w:sz w:val="24"/>
+          <w:szCs w:val="24"/>
+          <w:lang w:val="en-US"/>
+        </w:rPr>
+        <w:t xml:space="preserve">days_cnt = 2, </w:t>
+      </w:r>
+      <w:r>
+        <w:rPr>
+          <w:rFonts w:ascii="Times New Roman" w:hAnsi="Times New Roman"/>
+          <w:sz w:val="24"/>
+          <w:szCs w:val="24"/>
+          <w:lang w:val="en-US"/>
+        </w:rPr>
+        <w:t>без lcv</w:t>
+      </w:r>
+    </w:p>
+    <w:p>
+      <w:pPr>
+        <w:pStyle w:val="Normal"/>
+        <w:spacing w:before="0" w:after="0"/>
+        <w:ind w:firstLine="567"/>
+        <w:jc w:val="both"/>
+        <w:rPr/>
+      </w:pPr>
+      <w:r>
+        <w:rPr/>
+        <w:drawing>
+          <wp:anchor behindDoc="0" distT="0" distB="0" distL="0" distR="0" simplePos="0" locked="0" layoutInCell="1" allowOverlap="1" relativeHeight="7">
+            <wp:simplePos x="0" y="0"/>
+            <wp:positionH relativeFrom="column">
+              <wp:posOffset>3147695</wp:posOffset>
+            </wp:positionH>
+            <wp:positionV relativeFrom="paragraph">
+              <wp:posOffset>39370</wp:posOffset>
+            </wp:positionV>
+            <wp:extent cx="2379345" cy="1784350"/>
+            <wp:effectExtent l="0" t="0" r="0" b="0"/>
+            <wp:wrapSquare wrapText="largest"/>
+            <wp:docPr id="6" name="Image6" descr=""/>
+            <wp:cNvGraphicFramePr>
+              <a:graphicFrameLocks xmlns:a="http://schemas.openxmlformats.org/drawingml/2006/main" noChangeAspect="1"/>
+            </wp:cNvGraphicFramePr>
+            <a:graphic xmlns:a="http://schemas.openxmlformats.org/drawingml/2006/main">
+              <a:graphicData uri="http://schemas.openxmlformats.org/drawingml/2006/picture">
+                <pic:pic xmlns:pic="http://schemas.openxmlformats.org/drawingml/2006/picture">
+                  <pic:nvPicPr>
+                    <pic:cNvPr id="6" name="Image6" descr=""/>
+                    <pic:cNvPicPr>
+                      <a:picLocks noChangeAspect="1" noChangeArrowheads="1"/>
+                    </pic:cNvPicPr>
+                  </pic:nvPicPr>
+                  <pic:blipFill>
+                    <a:blip r:embed="rId8"/>
+                    <a:stretch>
+                      <a:fillRect/>
+                    </a:stretch>
+                  </pic:blipFill>
+                  <pic:spPr bwMode="auto">
+                    <a:xfrm>
+                      <a:off x="0" y="0"/>
+                      <a:ext cx="2379345" cy="1784350"/>
+                    </a:xfrm>
+                    <a:prstGeom prst="rect">
+                      <a:avLst/>
+                    </a:prstGeom>
+                  </pic:spPr>
+                </pic:pic>
+              </a:graphicData>
+            </a:graphic>
+          </wp:anchor>
+        </w:drawing>
+        <w:drawing>
+          <wp:anchor behindDoc="0" distT="0" distB="0" distL="0" distR="0" simplePos="0" locked="0" layoutInCell="1" allowOverlap="1" relativeHeight="8">
+            <wp:simplePos x="0" y="0"/>
+            <wp:positionH relativeFrom="column">
+              <wp:posOffset>96520</wp:posOffset>
+            </wp:positionH>
+            <wp:positionV relativeFrom="paragraph">
+              <wp:posOffset>55245</wp:posOffset>
+            </wp:positionV>
+            <wp:extent cx="2319020" cy="1739265"/>
+            <wp:effectExtent l="0" t="0" r="0" b="0"/>
+            <wp:wrapSquare wrapText="largest"/>
+            <wp:docPr id="7" name="Image7" descr=""/>
+            <wp:cNvGraphicFramePr>
+              <a:graphicFrameLocks xmlns:a="http://schemas.openxmlformats.org/drawingml/2006/main" noChangeAspect="1"/>
+            </wp:cNvGraphicFramePr>
+            <a:graphic xmlns:a="http://schemas.openxmlformats.org/drawingml/2006/main">
+              <a:graphicData uri="http://schemas.openxmlformats.org/drawingml/2006/picture">
+                <pic:pic xmlns:pic="http://schemas.openxmlformats.org/drawingml/2006/picture">
+                  <pic:nvPicPr>
+                    <pic:cNvPr id="7" name="Image7" descr=""/>
+                    <pic:cNvPicPr>
+                      <a:picLocks noChangeAspect="1" noChangeArrowheads="1"/>
+                    </pic:cNvPicPr>
+                  </pic:nvPicPr>
+                  <pic:blipFill>
+                    <a:blip r:embed="rId9"/>
+                    <a:stretch>
+                      <a:fillRect/>
+                    </a:stretch>
+                  </pic:blipFill>
+                  <pic:spPr bwMode="auto">
+                    <a:xfrm>
+                      <a:off x="0" y="0"/>
+                      <a:ext cx="2319020" cy="1739265"/>
+                    </a:xfrm>
+                    <a:prstGeom prst="rect">
+                      <a:avLst/>
+                    </a:prstGeom>
+                  </pic:spPr>
+                </pic:pic>
+              </a:graphicData>
+            </a:graphic>
+          </wp:anchor>
+        </w:drawing>
+      </w:r>
+    </w:p>
     <w:sectPr>
-      <w:footerReference w:type="default" r:id="rId6"/>
+      <w:footerReference w:type="default" r:id="rId10"/>
       <w:type w:val="nextPage"/>
       <w:pgSz w:w="12240" w:h="15840"/>
       <w:pgMar w:left="1440" w:right="1440" w:header="0" w:top="1440" w:footer="903" w:bottom="1440" w:gutter="0"/>
@@ -2835,7 +3126,7 @@
         <w:docPartGallery w:val="Page Numbers (Bottom of Page)"/>
         <w:docPartUnique w:val="true"/>
       </w:docPartObj>
-      <w:id w:val="810016874"/>
+      <w:id w:val="1057087768"/>
     </w:sdtPr>
     <w:sdtContent>
       <w:p>
@@ -3667,6 +3958,36 @@
       <w:lang w:val="en-US"/>
     </w:rPr>
   </w:style>
+  <w:style w:type="character" w:styleId="ListLabel11">
+    <w:name w:val="ListLabel 11"/>
+    <w:qFormat/>
+    <w:rPr>
+      <w:rFonts w:ascii="Times New Roman" w:hAnsi="Times New Roman" w:cs="Times New Roman"/>
+      <w:color w:val="auto"/>
+      <w:sz w:val="24"/>
+      <w:lang w:val="en-US"/>
+    </w:rPr>
+  </w:style>
+  <w:style w:type="character" w:styleId="ListLabel12">
+    <w:name w:val="ListLabel 12"/>
+    <w:qFormat/>
+    <w:rPr>
+      <w:rFonts w:ascii="Times New Roman" w:hAnsi="Times New Roman" w:cs="Times New Roman"/>
+      <w:color w:val="auto"/>
+      <w:sz w:val="24"/>
+      <w:lang w:val="en-US"/>
+    </w:rPr>
+  </w:style>
+  <w:style w:type="character" w:styleId="ListLabel13">
+    <w:name w:val="ListLabel 13"/>
+    <w:qFormat/>
+    <w:rPr>
+      <w:rFonts w:ascii="Times New Roman" w:hAnsi="Times New Roman" w:cs="Times New Roman"/>
+      <w:color w:val="auto"/>
+      <w:sz w:val="24"/>
+      <w:lang w:val="en-US"/>
+    </w:rPr>
+  </w:style>
   <w:style w:type="paragraph" w:styleId="Heading">
     <w:name w:val="Heading"/>
     <w:basedOn w:val="Normal"/>

</xml_diff>